<commit_message>
close xml empty tag
</commit_message>
<xml_diff>
--- a/Close empty tag example.docx
+++ b/Close empty tag example.docx
@@ -101,10 +101,7 @@
     </w:p>
     <w:p>
       <w:r>
-        <w:t>&lt;website&gt;&lt;/website&gt;</w:t>
-      </w:r>
-      <w:r>
-        <w:t xml:space="preserve"> </w:t>
+        <w:t xml:space="preserve">&lt;website&gt;&lt;/website&gt; </w:t>
       </w:r>
     </w:p>
     <w:p>
@@ -168,13 +165,7 @@
     </w:p>
     <w:p>
       <w:r>
-        <w:t>&lt;website</w:t>
-      </w:r>
-      <w:r>
-        <w:t>/</w:t>
-      </w:r>
-      <w:r>
-        <w:t>&gt;</w:t>
+        <w:t>&lt;website/&gt;</w:t>
       </w:r>
     </w:p>
     <w:p/>
@@ -248,7 +239,13 @@
     </w:p>
     <w:p>
       <w:r>
-        <w:t>&lt;website&gt;</w:t>
+        <w:t>&lt;</w:t>
+      </w:r>
+      <w:r>
+        <w:t>/</w:t>
+      </w:r>
+      <w:r>
+        <w:t>website&gt;</w:t>
       </w:r>
     </w:p>
     <w:sectPr>

</xml_diff>